<commit_message>
Protocols and DataBase Tool
Finished the DB tool and added new lines to the protocl book.
</commit_message>
<xml_diff>
--- a/Protocols/Data_Bases_Structrue.docx
+++ b/Protocols/Data_Bases_Structrue.docx
@@ -1,6 +1,6 @@
 
 <file path=word/document.xml><?xml version="1.0" encoding="utf-8"?>
-<w:document xmlns:wpc="http://schemas.microsoft.com/office/word/2010/wordprocessingCanvas" xmlns:cx="http://schemas.microsoft.com/office/drawing/2014/chartex" xmlns:cx1="http://schemas.microsoft.com/office/drawing/2015/9/8/chartex" xmlns:cx2="http://schemas.microsoft.com/office/drawing/2015/10/21/chartex" xmlns:cx3="http://schemas.microsoft.com/office/drawing/2016/5/9/chartex" xmlns:cx4="http://schemas.microsoft.com/office/drawing/2016/5/10/chartex" xmlns:cx5="http://schemas.microsoft.com/office/drawing/2016/5/11/chartex" xmlns:mc="http://schemas.openxmlformats.org/markup-compatibility/2006" xmlns:o="urn:schemas-microsoft-com:office:office" xmlns:r="http://schemas.openxmlformats.org/officeDocument/2006/relationships" xmlns:m="http://schemas.openxmlformats.org/officeDocument/2006/math" xmlns:v="urn:schemas-microsoft-com:vml" xmlns:wp14="http://schemas.microsoft.com/office/word/2010/wordprocessingDrawing" xmlns:wp="http://schemas.openxmlformats.org/drawingml/2006/wordprocessingDrawing" xmlns:w10="urn:schemas-microsoft-com:office:word" xmlns:w="http://schemas.openxmlformats.org/wordprocessingml/2006/main" xmlns:w14="http://schemas.microsoft.com/office/word/2010/wordml" xmlns:w15="http://schemas.microsoft.com/office/word/2012/wordml" xmlns:w16se="http://schemas.microsoft.com/office/word/2015/wordml/symex" xmlns:wpg="http://schemas.microsoft.com/office/word/2010/wordprocessingGroup" xmlns:wpi="http://schemas.microsoft.com/office/word/2010/wordprocessingInk" xmlns:wne="http://schemas.microsoft.com/office/word/2006/wordml" xmlns:wps="http://schemas.microsoft.com/office/word/2010/wordprocessingShape" mc:Ignorable="w14 w15 w16se wp14">
+<w:document xmlns:wpc="http://schemas.microsoft.com/office/word/2010/wordprocessingCanvas" xmlns:mc="http://schemas.openxmlformats.org/markup-compatibility/2006" xmlns:o="urn:schemas-microsoft-com:office:office" xmlns:r="http://schemas.openxmlformats.org/officeDocument/2006/relationships" xmlns:m="http://schemas.openxmlformats.org/officeDocument/2006/math" xmlns:v="urn:schemas-microsoft-com:vml" xmlns:wp14="http://schemas.microsoft.com/office/word/2010/wordprocessingDrawing" xmlns:wp="http://schemas.openxmlformats.org/drawingml/2006/wordprocessingDrawing" xmlns:w10="urn:schemas-microsoft-com:office:word" xmlns:w="http://schemas.openxmlformats.org/wordprocessingml/2006/main" xmlns:w14="http://schemas.microsoft.com/office/word/2010/wordml" xmlns:w15="http://schemas.microsoft.com/office/word/2012/wordml" xmlns:wpg="http://schemas.microsoft.com/office/word/2010/wordprocessingGroup" xmlns:wpi="http://schemas.microsoft.com/office/word/2010/wordprocessingInk" xmlns:wne="http://schemas.microsoft.com/office/word/2006/wordml" xmlns:wps="http://schemas.microsoft.com/office/word/2010/wordprocessingShape" mc:Ignorable="w14 w15 wp14">
   <w:body>
     <w:p>
       <w:pPr>
@@ -9,14 +9,20 @@
         </w:rPr>
       </w:pPr>
       <w:r>
-        <w:t>The structure of each data base that we use on our project:</w:t>
-      </w:r>
-      <w:r>
-        <w:br/>
-      </w:r>
-      <w:r>
-        <w:br/>
-      </w:r>
+        <w:t>The structure of each data base that we use on our project</w:t>
+      </w:r>
+      <w:proofErr w:type="gramStart"/>
+      <w:r>
+        <w:t>:</w:t>
+      </w:r>
+      <w:proofErr w:type="gramEnd"/>
+      <w:r>
+        <w:br/>
+      </w:r>
+      <w:r>
+        <w:br/>
+      </w:r>
+      <w:proofErr w:type="spellStart"/>
       <w:r>
         <w:rPr>
           <w:b/>
@@ -41,6 +47,7 @@
         </w:rPr>
         <w:t>.db</w:t>
       </w:r>
+      <w:proofErr w:type="spellEnd"/>
       <w:r>
         <w:rPr>
           <w:b/>
@@ -88,11 +95,16 @@
         <w:br/>
         <w:t xml:space="preserve">1. </w:t>
       </w:r>
+      <w:proofErr w:type="gramStart"/>
       <w:r>
         <w:t>u</w:t>
       </w:r>
       <w:r>
-        <w:t xml:space="preserve">sername </w:t>
+        <w:t>sername</w:t>
+      </w:r>
+      <w:proofErr w:type="gramEnd"/>
+      <w:r>
+        <w:t xml:space="preserve"> </w:t>
       </w:r>
       <w:r>
         <w:t>text PRIMARY KEY</w:t>
@@ -107,9 +119,11 @@
         <w:br/>
         <w:t xml:space="preserve">2. </w:t>
       </w:r>
+      <w:proofErr w:type="gramStart"/>
       <w:r>
         <w:t>email</w:t>
       </w:r>
+      <w:proofErr w:type="gramEnd"/>
       <w:r>
         <w:t xml:space="preserve"> </w:t>
       </w:r>
@@ -128,12 +142,14 @@
       <w:r>
         <w:t xml:space="preserve">. </w:t>
       </w:r>
+      <w:proofErr w:type="gramStart"/>
       <w:r>
         <w:t>p</w:t>
       </w:r>
       <w:r>
         <w:t>assword</w:t>
       </w:r>
+      <w:proofErr w:type="gramEnd"/>
       <w:r>
         <w:t xml:space="preserve"> text NOT NULL</w:t>
       </w:r>
@@ -148,29 +164,36 @@
       </w:r>
       <w:r>
         <w:br/>
-        <w:t>The following will be present for each vehicle:</w:t>
-      </w:r>
-      <w:r>
-        <w:br/>
-      </w:r>
-      <w:r>
-        <w:br/>
-      </w:r>
+        <w:t>The following will be present for each vehicle</w:t>
+      </w:r>
+      <w:proofErr w:type="gramStart"/>
+      <w:r>
+        <w:t>:</w:t>
+      </w:r>
+      <w:proofErr w:type="gramEnd"/>
+      <w:r>
+        <w:br/>
+      </w:r>
+      <w:r>
+        <w:br/>
+      </w:r>
+      <w:proofErr w:type="spellStart"/>
       <w:r>
         <w:rPr>
           <w:b/>
           <w:bCs/>
           <w:u w:val="single"/>
         </w:rPr>
-        <w:t>Transport.db:</w:t>
-      </w:r>
+        <w:t>Transport.db</w:t>
+      </w:r>
+      <w:proofErr w:type="spellEnd"/>
       <w:r>
         <w:rPr>
           <w:b/>
           <w:bCs/>
           <w:u w:val="single"/>
         </w:rPr>
-        <w:br/>
+        <w:t>:</w:t>
       </w:r>
       <w:r>
         <w:rPr>
@@ -181,83 +204,164 @@
         <w:br/>
       </w:r>
       <w:r>
-        <w:t>Table-</w:t>
-      </w:r>
-      <w:r>
         <w:rPr>
           <w:b/>
           <w:bCs/>
-        </w:rPr>
-        <w:t>seats</w:t>
+          <w:u w:val="single"/>
+        </w:rPr>
+        <w:br/>
+      </w:r>
+      <w:r>
+        <w:t>Table-</w:t>
       </w:r>
       <w:r>
         <w:rPr>
           <w:b/>
           <w:bCs/>
         </w:rPr>
-        <w:t xml:space="preserve"> </w:t>
-      </w:r>
-      <w:r>
-        <w:t>Information:</w:t>
-      </w:r>
-      <w:r>
-        <w:t xml:space="preserve"> all about the vehicle’s seats</w:t>
-      </w:r>
-      <w:r>
-        <w:br/>
-        <w:t xml:space="preserve">1. line int </w:t>
-      </w:r>
-      <w:r>
-        <w:t>NOT NULL</w:t>
-      </w:r>
-      <w:r>
-        <w:rPr>
-          <w:color w:val="000000"/>
-        </w:rPr>
-        <w:t xml:space="preserve"> AUTO_INCREMENT</w:t>
-      </w:r>
-      <w:r>
-        <w:rPr>
-          <w:color w:val="000000"/>
-        </w:rPr>
-        <w:t xml:space="preserve"> (starts at 1 and goes on ).</w:t>
-      </w:r>
-      <w:r>
-        <w:rPr>
-          <w:color w:val="000000"/>
-        </w:rPr>
-        <w:br/>
-        <w:t>2. status text NOT NULL (the status of the whole line).</w:t>
-      </w:r>
-      <w:r>
-        <w:rPr>
-          <w:color w:val="000000"/>
-        </w:rPr>
-        <w:br/>
-        <w:t>3. parts int NOT NULL (to how many groups the line is divided).</w:t>
-      </w:r>
-      <w:r>
-        <w:rPr>
-          <w:color w:val="000000"/>
-        </w:rPr>
-        <w:br/>
-        <w:t>4. chairs_per_part int NOT NULL (how many chairs are there on every part).</w:t>
-      </w:r>
-      <w:r>
-        <w:rPr>
-          <w:color w:val="000000"/>
-        </w:rPr>
-        <w:br/>
-      </w:r>
-      <w:r>
-        <w:br/>
-        <w:t>Table-</w:t>
+        <w:t>seats</w:t>
       </w:r>
       <w:r>
         <w:rPr>
           <w:b/>
           <w:bCs/>
         </w:rPr>
+        <w:t xml:space="preserve"> </w:t>
+      </w:r>
+      <w:r>
+        <w:t>Information:</w:t>
+      </w:r>
+      <w:r>
+        <w:t xml:space="preserve"> all about the vehicle’s seats</w:t>
+      </w:r>
+      <w:r>
+        <w:br/>
+        <w:t xml:space="preserve">1. line </w:t>
+      </w:r>
+      <w:proofErr w:type="spellStart"/>
+      <w:r>
+        <w:t>int</w:t>
+      </w:r>
+      <w:proofErr w:type="spellEnd"/>
+      <w:r>
+        <w:t xml:space="preserve"> </w:t>
+      </w:r>
+      <w:bookmarkStart w:id="0" w:name="_GoBack"/>
+      <w:bookmarkEnd w:id="0"/>
+      <w:r>
+        <w:rPr>
+          <w:color w:val="000000"/>
+        </w:rPr>
+        <w:t>(starts at 1 and goes on ).</w:t>
+      </w:r>
+      <w:r>
+        <w:rPr>
+          <w:color w:val="000000"/>
+        </w:rPr>
+        <w:br/>
+        <w:t xml:space="preserve">2. </w:t>
+      </w:r>
+      <w:proofErr w:type="gramStart"/>
+      <w:r>
+        <w:rPr>
+          <w:color w:val="000000"/>
+        </w:rPr>
+        <w:t>status</w:t>
+      </w:r>
+      <w:proofErr w:type="gramEnd"/>
+      <w:r>
+        <w:rPr>
+          <w:color w:val="000000"/>
+        </w:rPr>
+        <w:t xml:space="preserve"> text NOT NULL (the status of the whole line).</w:t>
+      </w:r>
+      <w:r>
+        <w:rPr>
+          <w:color w:val="000000"/>
+        </w:rPr>
+        <w:br/>
+        <w:t xml:space="preserve">3. </w:t>
+      </w:r>
+      <w:proofErr w:type="gramStart"/>
+      <w:r>
+        <w:rPr>
+          <w:color w:val="000000"/>
+        </w:rPr>
+        <w:t>parts</w:t>
+      </w:r>
+      <w:proofErr w:type="gramEnd"/>
+      <w:r>
+        <w:rPr>
+          <w:color w:val="000000"/>
+        </w:rPr>
+        <w:t xml:space="preserve"> </w:t>
+      </w:r>
+      <w:proofErr w:type="spellStart"/>
+      <w:r>
+        <w:rPr>
+          <w:color w:val="000000"/>
+        </w:rPr>
+        <w:t>int</w:t>
+      </w:r>
+      <w:proofErr w:type="spellEnd"/>
+      <w:r>
+        <w:rPr>
+          <w:color w:val="000000"/>
+        </w:rPr>
+        <w:t xml:space="preserve"> NOT NULL (to how many groups the line is divided).</w:t>
+      </w:r>
+      <w:r>
+        <w:rPr>
+          <w:color w:val="000000"/>
+        </w:rPr>
+        <w:br/>
+        <w:t xml:space="preserve">4. </w:t>
+      </w:r>
+      <w:proofErr w:type="spellStart"/>
+      <w:proofErr w:type="gramStart"/>
+      <w:r>
+        <w:rPr>
+          <w:color w:val="000000"/>
+        </w:rPr>
+        <w:t>chairs_per_part</w:t>
+      </w:r>
+      <w:proofErr w:type="spellEnd"/>
+      <w:proofErr w:type="gramEnd"/>
+      <w:r>
+        <w:rPr>
+          <w:color w:val="000000"/>
+        </w:rPr>
+        <w:t xml:space="preserve"> </w:t>
+      </w:r>
+      <w:proofErr w:type="spellStart"/>
+      <w:r>
+        <w:rPr>
+          <w:color w:val="000000"/>
+        </w:rPr>
+        <w:t>int</w:t>
+      </w:r>
+      <w:proofErr w:type="spellEnd"/>
+      <w:r>
+        <w:rPr>
+          <w:color w:val="000000"/>
+        </w:rPr>
+        <w:t xml:space="preserve"> NOT NULL (how many chairs are there on every part).</w:t>
+      </w:r>
+      <w:r>
+        <w:rPr>
+          <w:color w:val="000000"/>
+        </w:rPr>
+        <w:br/>
+      </w:r>
+      <w:r>
+        <w:br/>
+        <w:t>Table-</w:t>
+      </w:r>
+      <w:r>
+        <w:rPr>
+          <w:b/>
+          <w:bCs/>
+        </w:rPr>
         <w:t>information</w:t>
       </w:r>
       <w:r>
@@ -279,12 +383,57 @@
       <w:r>
         <w:t xml:space="preserve"> </w:t>
       </w:r>
-      <w:r>
-        <w:t>path text NOT NULL (the name of the stop – “Cfar Vradim, Rabin” etc).</w:t>
-      </w:r>
-      <w:r>
-        <w:br/>
-        <w:t>2. delay int NOT NULL (</w:t>
+      <w:proofErr w:type="gramStart"/>
+      <w:r>
+        <w:t>path</w:t>
+      </w:r>
+      <w:proofErr w:type="gramEnd"/>
+      <w:r>
+        <w:t xml:space="preserve"> text NOT NULL (the name of the stop – “</w:t>
+      </w:r>
+      <w:proofErr w:type="spellStart"/>
+      <w:r>
+        <w:t>Cfar</w:t>
+      </w:r>
+      <w:proofErr w:type="spellEnd"/>
+      <w:r>
+        <w:t xml:space="preserve"> </w:t>
+      </w:r>
+      <w:proofErr w:type="spellStart"/>
+      <w:r>
+        <w:t>Vradim</w:t>
+      </w:r>
+      <w:proofErr w:type="spellEnd"/>
+      <w:r>
+        <w:t xml:space="preserve">, Rabin” </w:t>
+      </w:r>
+      <w:proofErr w:type="spellStart"/>
+      <w:r>
+        <w:t>etc</w:t>
+      </w:r>
+      <w:proofErr w:type="spellEnd"/>
+      <w:r>
+        <w:t>).</w:t>
+      </w:r>
+      <w:r>
+        <w:br/>
+        <w:t xml:space="preserve">2. </w:t>
+      </w:r>
+      <w:proofErr w:type="gramStart"/>
+      <w:r>
+        <w:t>delay</w:t>
+      </w:r>
+      <w:proofErr w:type="gramEnd"/>
+      <w:r>
+        <w:t xml:space="preserve"> </w:t>
+      </w:r>
+      <w:proofErr w:type="spellStart"/>
+      <w:r>
+        <w:t>int</w:t>
+      </w:r>
+      <w:proofErr w:type="spellEnd"/>
+      <w:r>
+        <w:t xml:space="preserve"> NOT NULL (</w:t>
       </w:r>
       <w:r>
         <w:t>how much time does it take to go from the first station to the current station).</w:t>
@@ -294,14 +443,32 @@
       </w:r>
       <w:r>
         <w:br/>
-        <w:t>If a bus leaves from Karmiel at 8:00 and it arrives to Cfar-Vradim at 9:00</w:t>
+        <w:t xml:space="preserve">If a bus leaves from </w:t>
+      </w:r>
+      <w:proofErr w:type="spellStart"/>
+      <w:r>
+        <w:t>Karmiel</w:t>
+      </w:r>
+      <w:proofErr w:type="spellEnd"/>
+      <w:r>
+        <w:t xml:space="preserve"> at 8:00 and it arrives to </w:t>
+      </w:r>
+      <w:proofErr w:type="spellStart"/>
+      <w:r>
+        <w:t>Cfar-Vradim</w:t>
+      </w:r>
+      <w:proofErr w:type="spellEnd"/>
+      <w:r>
+        <w:t xml:space="preserve"> at 9:00</w:t>
       </w:r>
       <w:r>
         <w:t xml:space="preserve"> and to Akko at 9:30</w:t>
       </w:r>
+      <w:proofErr w:type="gramStart"/>
       <w:r>
         <w:t>,</w:t>
       </w:r>
+      <w:proofErr w:type="gramEnd"/>
       <w:r>
         <w:br/>
       </w:r>
@@ -311,7 +478,7 @@
     </w:p>
     <w:tbl>
       <w:tblPr>
-        <w:tblStyle w:val="TableGrid"/>
+        <w:tblStyle w:val="a3"/>
         <w:tblW w:w="0" w:type="auto"/>
         <w:tblLook w:val="04A0" w:firstRow="1" w:lastRow="0" w:firstColumn="1" w:lastColumn="0" w:noHBand="0" w:noVBand="1"/>
       </w:tblPr>
@@ -347,9 +514,11 @@
             <w:tcW w:w="4675" w:type="dxa"/>
           </w:tcPr>
           <w:p>
+            <w:proofErr w:type="spellStart"/>
             <w:r>
               <w:t>Karmiel</w:t>
             </w:r>
+            <w:proofErr w:type="spellEnd"/>
           </w:p>
         </w:tc>
         <w:tc>
@@ -369,9 +538,11 @@
             <w:tcW w:w="4675" w:type="dxa"/>
           </w:tcPr>
           <w:p>
+            <w:proofErr w:type="spellStart"/>
             <w:r>
               <w:t>Cfar_Vradim</w:t>
             </w:r>
+            <w:proofErr w:type="spellEnd"/>
           </w:p>
         </w:tc>
         <w:tc>
@@ -434,27 +605,58 @@
       </w:r>
       <w:r>
         <w:br/>
-        <w:t>1. start_time text NOT NULL(the time which the vehicle starts the “course”)</w:t>
+        <w:t xml:space="preserve">1. </w:t>
+      </w:r>
+      <w:proofErr w:type="spellStart"/>
+      <w:proofErr w:type="gramStart"/>
+      <w:r>
+        <w:t>start_time</w:t>
+      </w:r>
+      <w:proofErr w:type="spellEnd"/>
+      <w:proofErr w:type="gramEnd"/>
+      <w:r>
+        <w:t xml:space="preserve"> text NOT NULL(the time which the vehicle starts the “course”)</w:t>
       </w:r>
       <w:r>
         <w:t>.</w:t>
       </w:r>
       <w:r>
         <w:br/>
-        <w:t>2. end_time text NOT NULL(the time which the vehicle ends the “cours”).</w:t>
+        <w:t xml:space="preserve">2. </w:t>
+      </w:r>
+      <w:proofErr w:type="spellStart"/>
+      <w:proofErr w:type="gramStart"/>
+      <w:r>
+        <w:t>end_time</w:t>
+      </w:r>
+      <w:proofErr w:type="spellEnd"/>
+      <w:proofErr w:type="gramEnd"/>
+      <w:r>
+        <w:t xml:space="preserve"> text NOT NULL(the time which the vehicle ends the “cours</w:t>
+      </w:r>
+      <w:r>
+        <w:t>e</w:t>
+      </w:r>
+      <w:r>
+        <w:t>”).</w:t>
       </w:r>
     </w:p>
     <w:p>
-      <w:bookmarkStart w:id="0" w:name="_GoBack"/>
-      <w:bookmarkEnd w:id="0"/>
-      <w:r>
-        <w:br/>
-        <w:t>example:</w:t>
+      <w:r>
+        <w:br/>
+      </w:r>
+      <w:proofErr w:type="gramStart"/>
+      <w:r>
+        <w:t>example</w:t>
+      </w:r>
+      <w:proofErr w:type="gramEnd"/>
+      <w:r>
+        <w:t>:</w:t>
       </w:r>
     </w:p>
     <w:tbl>
       <w:tblPr>
-        <w:tblStyle w:val="TableGrid"/>
+        <w:tblStyle w:val="a3"/>
         <w:tblW w:w="0" w:type="auto"/>
         <w:tblLook w:val="04A0" w:firstRow="1" w:lastRow="0" w:firstColumn="1" w:lastColumn="0" w:noHBand="0" w:noVBand="1"/>
       </w:tblPr>
@@ -468,9 +670,11 @@
             <w:tcW w:w="4675" w:type="dxa"/>
           </w:tcPr>
           <w:p>
+            <w:proofErr w:type="spellStart"/>
             <w:r>
               <w:t>Start_time</w:t>
             </w:r>
+            <w:proofErr w:type="spellEnd"/>
           </w:p>
         </w:tc>
         <w:tc>
@@ -478,9 +682,11 @@
             <w:tcW w:w="4675" w:type="dxa"/>
           </w:tcPr>
           <w:p>
+            <w:proofErr w:type="spellStart"/>
             <w:r>
               <w:t>End_time</w:t>
             </w:r>
+            <w:proofErr w:type="spellEnd"/>
           </w:p>
         </w:tc>
       </w:tr>
@@ -541,7 +747,7 @@
 </file>
 
 <file path=word/styles.xml><?xml version="1.0" encoding="utf-8"?>
-<w:styles xmlns:mc="http://schemas.openxmlformats.org/markup-compatibility/2006" xmlns:r="http://schemas.openxmlformats.org/officeDocument/2006/relationships" xmlns:w="http://schemas.openxmlformats.org/wordprocessingml/2006/main" xmlns:w14="http://schemas.microsoft.com/office/word/2010/wordml" xmlns:w15="http://schemas.microsoft.com/office/word/2012/wordml" xmlns:w16se="http://schemas.microsoft.com/office/word/2015/wordml/symex" mc:Ignorable="w14 w15 w16se">
+<w:styles xmlns:mc="http://schemas.openxmlformats.org/markup-compatibility/2006" xmlns:r="http://schemas.openxmlformats.org/officeDocument/2006/relationships" xmlns:w="http://schemas.openxmlformats.org/wordprocessingml/2006/main" xmlns:w14="http://schemas.microsoft.com/office/word/2010/wordml" xmlns:w15="http://schemas.microsoft.com/office/word/2012/wordml" mc:Ignorable="w14 w15">
   <w:docDefaults>
     <w:rPrDefault>
       <w:rPr>
@@ -557,7 +763,7 @@
       </w:pPr>
     </w:pPrDefault>
   </w:docDefaults>
-  <w:latentStyles w:defLockedState="0" w:defUIPriority="99" w:defSemiHidden="0" w:defUnhideWhenUsed="0" w:defQFormat="0" w:count="374">
+  <w:latentStyles w:defLockedState="0" w:defUIPriority="99" w:defSemiHidden="0" w:defUnhideWhenUsed="0" w:defQFormat="0" w:count="371">
     <w:lsdException w:name="Normal" w:uiPriority="0" w:qFormat="1"/>
     <w:lsdException w:name="heading 1" w:uiPriority="9" w:qFormat="1"/>
     <w:lsdException w:name="heading 2" w:semiHidden="1" w:uiPriority="9" w:unhideWhenUsed="1" w:qFormat="1"/>
@@ -929,21 +1135,18 @@
     <w:lsdException w:name="List Table 5 Dark Accent 6" w:uiPriority="50"/>
     <w:lsdException w:name="List Table 6 Colorful Accent 6" w:uiPriority="51"/>
     <w:lsdException w:name="List Table 7 Colorful Accent 6" w:uiPriority="52"/>
-    <w:lsdException w:name="Mention" w:semiHidden="1" w:unhideWhenUsed="1"/>
-    <w:lsdException w:name="Smart Hyperlink" w:semiHidden="1" w:unhideWhenUsed="1"/>
-    <w:lsdException w:name="Hashtag" w:semiHidden="1" w:unhideWhenUsed="1"/>
   </w:latentStyles>
-  <w:style w:type="paragraph" w:default="1" w:styleId="Normal">
+  <w:style w:type="paragraph" w:default="1" w:styleId="a">
     <w:name w:val="Normal"/>
     <w:qFormat/>
   </w:style>
-  <w:style w:type="character" w:default="1" w:styleId="DefaultParagraphFont">
+  <w:style w:type="character" w:default="1" w:styleId="a0">
     <w:name w:val="Default Paragraph Font"/>
     <w:uiPriority w:val="1"/>
     <w:semiHidden/>
     <w:unhideWhenUsed/>
   </w:style>
-  <w:style w:type="table" w:default="1" w:styleId="TableNormal">
+  <w:style w:type="table" w:default="1" w:styleId="a1">
     <w:name w:val="Normal Table"/>
     <w:uiPriority w:val="99"/>
     <w:semiHidden/>
@@ -958,15 +1161,15 @@
       </w:tblCellMar>
     </w:tblPr>
   </w:style>
-  <w:style w:type="numbering" w:default="1" w:styleId="NoList">
+  <w:style w:type="numbering" w:default="1" w:styleId="a2">
     <w:name w:val="No List"/>
     <w:uiPriority w:val="99"/>
     <w:semiHidden/>
     <w:unhideWhenUsed/>
   </w:style>
-  <w:style w:type="table" w:styleId="TableGrid">
+  <w:style w:type="table" w:styleId="a3">
     <w:name w:val="Table Grid"/>
-    <w:basedOn w:val="TableNormal"/>
+    <w:basedOn w:val="a1"/>
     <w:uiPriority w:val="39"/>
     <w:rsid w:val="006C6F56"/>
     <w:pPr>

</xml_diff>